<commit_message>
Update Simonas Petkevičius CV.docx
</commit_message>
<xml_diff>
--- a/Simonas Petkevičius CV.docx
+++ b/Simonas Petkevičius CV.docx
@@ -13,7 +13,6 @@
           <w:u w:color="262626"/>
         </w:rPr>
       </w:pPr>
-      <w:proofErr w:type="spellStart"/>
       <w:r>
         <w:rPr>
           <w:color w:val="0070C0"/>
@@ -21,29 +20,8 @@
           <w:szCs w:val="44"/>
           <w:u w:color="0070C0"/>
         </w:rPr>
-        <w:t>Simonas</w:t>
-      </w:r>
-      <w:proofErr w:type="spellEnd"/>
-      <w:r>
-        <w:rPr>
-          <w:color w:val="0070C0"/>
-          <w:sz w:val="44"/>
-          <w:szCs w:val="44"/>
-          <w:u w:color="0070C0"/>
-        </w:rPr>
-        <w:t xml:space="preserve"> </w:t>
-      </w:r>
-      <w:proofErr w:type="spellStart"/>
-      <w:r>
-        <w:rPr>
-          <w:color w:val="0070C0"/>
-          <w:sz w:val="44"/>
-          <w:szCs w:val="44"/>
-          <w:u w:color="0070C0"/>
-        </w:rPr>
-        <w:t>Petkevicius</w:t>
-      </w:r>
-      <w:proofErr w:type="spellEnd"/>
+        <w:t>Simonas Petkevicius</w:t>
+      </w:r>
       <w:r>
         <w:rPr>
           <w:color w:val="0070C0"/>
@@ -186,8 +164,6 @@
       <w:r>
         <w:t>.</w:t>
       </w:r>
-      <w:bookmarkStart w:id="0" w:name="_GoBack"/>
-      <w:bookmarkEnd w:id="0"/>
     </w:p>
     <w:p>
       <w:pPr>
@@ -229,7 +205,21 @@
         <w:jc w:val="both"/>
       </w:pPr>
       <w:r>
-        <w:t>Highly motivated self-learner skilled in problem-solving and has experience with various programming paradigms and languages.</w:t>
+        <w:t xml:space="preserve">Highly motivated self-learner skilled in problem-solving and </w:t>
+      </w:r>
+      <w:r>
+        <w:rPr>
+          <w:noProof/>
+        </w:rPr>
+        <w:t>has</w:t>
+      </w:r>
+      <w:r>
+        <w:t xml:space="preserve"> experience with various programming paradigms and</w:t>
+      </w:r>
+      <w:bookmarkStart w:id="0" w:name="_GoBack"/>
+      <w:bookmarkEnd w:id="0"/>
+      <w:r>
+        <w:t xml:space="preserve"> languages.</w:t>
       </w:r>
     </w:p>
     <w:p>
@@ -247,7 +237,19 @@
         <w:jc w:val="both"/>
       </w:pPr>
       <w:r>
-        <w:t>Proficient writer 2+ years of experience in blogging industry and freelancing</w:t>
+        <w:t xml:space="preserve">Proficient writer 2+ years of experience in </w:t>
+      </w:r>
+      <w:r>
+        <w:t xml:space="preserve">the </w:t>
+      </w:r>
+      <w:r>
+        <w:rPr>
+          <w:noProof/>
+        </w:rPr>
+        <w:t>blogging</w:t>
+      </w:r>
+      <w:r>
+        <w:t xml:space="preserve"> industry and freelancing</w:t>
       </w:r>
       <w:r>
         <w:t>.</w:t>
@@ -286,7 +288,31 @@
         <w:jc w:val="both"/>
       </w:pPr>
       <w:r>
-        <w:t>Has a set of leadership and management skills earned while being a chairman of local organization unit and running small online website.</w:t>
+        <w:t xml:space="preserve">Has a set of leadership and management skills earned while being a chairman of </w:t>
+      </w:r>
+      <w:r>
+        <w:t xml:space="preserve">a </w:t>
+      </w:r>
+      <w:r>
+        <w:rPr>
+          <w:noProof/>
+        </w:rPr>
+        <w:t>local</w:t>
+      </w:r>
+      <w:r>
+        <w:t xml:space="preserve"> organization unit and running </w:t>
+      </w:r>
+      <w:r>
+        <w:t xml:space="preserve">a </w:t>
+      </w:r>
+      <w:r>
+        <w:rPr>
+          <w:noProof/>
+        </w:rPr>
+        <w:t>small</w:t>
+      </w:r>
+      <w:r>
+        <w:t xml:space="preserve"> online website.</w:t>
       </w:r>
     </w:p>
     <w:p>
@@ -606,30 +632,23 @@
           <w:b/>
           <w:bCs/>
         </w:rPr>
-        <w:t>Ghostw</w:t>
+        <w:t>Ghostwriter</w:t>
       </w:r>
       <w:r>
         <w:rPr>
           <w:b/>
           <w:bCs/>
         </w:rPr>
-        <w:t>riter</w:t>
+        <w:t xml:space="preserve"> </w:t>
+      </w:r>
+      <w:r>
+        <w:t xml:space="preserve">| </w:t>
       </w:r>
       <w:r>
         <w:rPr>
           <w:b/>
           <w:bCs/>
         </w:rPr>
-        <w:t xml:space="preserve"> </w:t>
-      </w:r>
-      <w:r>
-        <w:t xml:space="preserve">| </w:t>
-      </w:r>
-      <w:r>
-        <w:rPr>
-          <w:b/>
-          <w:bCs/>
-        </w:rPr>
         <w:t xml:space="preserve">Freelance </w:t>
       </w:r>
       <w:r>
@@ -651,14 +670,7 @@
           <w:color w:val="767171"/>
           <w:u w:color="767171"/>
         </w:rPr>
-        <w:t>August 2018</w:t>
-      </w:r>
-      <w:r>
-        <w:rPr>
-          <w:color w:val="767171"/>
-          <w:u w:color="767171"/>
-        </w:rPr>
-        <w:t xml:space="preserve"> | Responsibilities</w:t>
+        <w:t>August 2018 | Responsibilities</w:t>
       </w:r>
       <w:r>
         <w:rPr>
@@ -876,7 +888,6 @@
         <w:spacing w:before="60" w:after="60" w:line="270" w:lineRule="auto"/>
         <w:ind w:hanging="360"/>
       </w:pPr>
-      <w:proofErr w:type="spellStart"/>
       <w:r>
         <w:t>Panev</w:t>
       </w:r>
@@ -884,37 +895,8 @@
         <w:rPr>
           <w:lang w:val="lt-LT"/>
         </w:rPr>
-        <w:t>ezys</w:t>
-      </w:r>
-      <w:proofErr w:type="spellEnd"/>
-      <w:r>
-        <w:rPr>
-          <w:lang w:val="lt-LT"/>
-        </w:rPr>
-        <w:t xml:space="preserve"> Juozas </w:t>
-      </w:r>
-      <w:proofErr w:type="spellStart"/>
-      <w:r>
-        <w:rPr>
-          <w:lang w:val="lt-LT"/>
-        </w:rPr>
-        <w:t>Balcikonis</w:t>
-      </w:r>
-      <w:proofErr w:type="spellEnd"/>
-      <w:r>
-        <w:rPr>
-          <w:lang w:val="lt-LT"/>
-        </w:rPr>
-        <w:t xml:space="preserve"> </w:t>
-      </w:r>
-      <w:proofErr w:type="spellStart"/>
-      <w:r>
-        <w:rPr>
-          <w:lang w:val="lt-LT"/>
-        </w:rPr>
-        <w:t>gymnasium</w:t>
-      </w:r>
-      <w:proofErr w:type="spellEnd"/>
+        <w:t>ezys Juozas Balcikonis gymnasium</w:t>
+      </w:r>
       <w:r>
         <w:t xml:space="preserve"> — </w:t>
       </w:r>

</xml_diff>